<commit_message>
MSU Webbsidan UX utbildning
</commit_message>
<xml_diff>
--- a/Rapport.docx
+++ b/Rapport.docx
@@ -873,6 +873,8 @@
         </w:rPr>
         <w:t>-10</w:t>
       </w:r>
+      <w:bookmarkStart w:id="0" w:name="_GoBack"/>
+      <w:bookmarkEnd w:id="0"/>
     </w:p>
     <w:p>
       <w:pPr>
@@ -1051,56 +1053,133 @@
       <w:pPr>
         <w:rPr>
           <w:rFonts w:asciiTheme="majorBidi" w:hAnsiTheme="majorBidi" w:cstheme="majorBidi"/>
-          <w:sz w:val="24"/>
-          <w:szCs w:val="24"/>
-        </w:rPr>
-      </w:pPr>
-    </w:p>
-    <w:p>
-      <w:pPr>
-        <w:rPr>
-          <w:rFonts w:asciiTheme="majorBidi" w:hAnsiTheme="majorBidi" w:cstheme="majorBidi"/>
-          <w:b/>
-          <w:bCs/>
-          <w:sz w:val="28"/>
-          <w:szCs w:val="28"/>
-        </w:rPr>
-      </w:pPr>
-      <w:r>
-        <w:rPr>
-          <w:rFonts w:asciiTheme="majorBidi" w:hAnsiTheme="majorBidi" w:cstheme="majorBidi"/>
-          <w:b/>
-          <w:bCs/>
-          <w:sz w:val="28"/>
-          <w:szCs w:val="28"/>
-        </w:rPr>
-        <w:t xml:space="preserve">Länk till en reponisator sida: </w:t>
-      </w:r>
-      <w:hyperlink r:id="rId8" w:history="1">
-        <w:r>
-          <w:rPr>
-            <w:rStyle w:val="Hyperlink"/>
-            <w:rFonts w:asciiTheme="majorBidi" w:hAnsiTheme="majorBidi" w:cstheme="majorBidi"/>
-            <w:b/>
-            <w:bCs/>
-            <w:sz w:val="28"/>
-            <w:szCs w:val="28"/>
-          </w:rPr>
-          <w:t>http://www.responsinator.com/?url=http%3A%2F%2F127.0.0.1%3A5500%2FStartsida.html</w:t>
-        </w:r>
-      </w:hyperlink>
-      <w:r>
-        <w:rPr>
-          <w:rFonts w:asciiTheme="majorBidi" w:hAnsiTheme="majorBidi" w:cstheme="majorBidi"/>
-          <w:b/>
-          <w:bCs/>
-          <w:sz w:val="28"/>
-          <w:szCs w:val="28"/>
-        </w:rPr>
-        <w:t xml:space="preserve">   där jag prov körde min kod/webbsida med länken till min egen webbsida.</w:t>
-      </w:r>
-      <w:bookmarkStart w:id="0" w:name="_GoBack"/>
-      <w:bookmarkEnd w:id="0"/>
+          <w:b/>
+          <w:bCs/>
+          <w:sz w:val="28"/>
+          <w:szCs w:val="28"/>
+        </w:rPr>
+      </w:pPr>
+      <w:r>
+        <w:rPr>
+          <w:rFonts w:asciiTheme="majorBidi" w:hAnsiTheme="majorBidi" w:cstheme="majorBidi"/>
+          <w:b/>
+          <w:bCs/>
+          <w:sz w:val="28"/>
+          <w:szCs w:val="28"/>
+        </w:rPr>
+        <w:br w:type="page"/>
+      </w:r>
+    </w:p>
+    <w:p>
+      <w:pPr>
+        <w:rPr>
+          <w:rFonts w:asciiTheme="majorBidi" w:hAnsiTheme="majorBidi" w:cstheme="majorBidi"/>
+          <w:b/>
+          <w:bCs/>
+          <w:sz w:val="28"/>
+          <w:szCs w:val="28"/>
+        </w:rPr>
+      </w:pPr>
+      <w:r>
+        <w:rPr>
+          <w:rFonts w:asciiTheme="majorBidi" w:hAnsiTheme="majorBidi" w:cstheme="majorBidi"/>
+          <w:b/>
+          <w:bCs/>
+          <w:sz w:val="28"/>
+          <w:szCs w:val="28"/>
+        </w:rPr>
+        <w:lastRenderedPageBreak/>
+        <w:t>Har prov</w:t>
+      </w:r>
+      <w:r>
+        <w:rPr>
+          <w:rFonts w:asciiTheme="majorBidi" w:hAnsiTheme="majorBidi" w:cstheme="majorBidi"/>
+          <w:b/>
+          <w:bCs/>
+          <w:sz w:val="28"/>
+          <w:szCs w:val="28"/>
+        </w:rPr>
+        <w:t>kört koden på</w:t>
+      </w:r>
+      <w:r>
+        <w:rPr>
+          <w:rFonts w:asciiTheme="majorBidi" w:hAnsiTheme="majorBidi" w:cstheme="majorBidi"/>
+          <w:b/>
+          <w:bCs/>
+          <w:sz w:val="28"/>
+          <w:szCs w:val="28"/>
+        </w:rPr>
+        <w:t xml:space="preserve"> reponisator sida: </w:t>
+      </w:r>
+    </w:p>
+    <w:p>
+      <w:pPr>
+        <w:rPr>
+          <w:rFonts w:asciiTheme="majorBidi" w:hAnsiTheme="majorBidi" w:cstheme="majorBidi"/>
+          <w:b/>
+          <w:bCs/>
+          <w:sz w:val="28"/>
+          <w:szCs w:val="28"/>
+        </w:rPr>
+      </w:pPr>
+      <w:r>
+        <w:rPr>
+          <w:rFonts w:asciiTheme="majorBidi" w:hAnsiTheme="majorBidi" w:cstheme="majorBidi"/>
+          <w:b/>
+          <w:bCs/>
+          <w:sz w:val="28"/>
+          <w:szCs w:val="28"/>
+          <w:lang w:val="en-US"/>
+        </w:rPr>
+        <w:drawing>
+          <wp:inline distT="0" distB="0" distL="0" distR="0">
+            <wp:extent cx="5943600" cy="5000625"/>
+            <wp:effectExtent l="0" t="0" r="0" b="9525"/>
+            <wp:docPr id="2" name="Picture 2"/>
+            <wp:cNvGraphicFramePr>
+              <a:graphicFrameLocks xmlns:a="http://schemas.openxmlformats.org/drawingml/2006/main" noChangeAspect="1"/>
+            </wp:cNvGraphicFramePr>
+            <a:graphic xmlns:a="http://schemas.openxmlformats.org/drawingml/2006/main">
+              <a:graphicData uri="http://schemas.openxmlformats.org/drawingml/2006/picture">
+                <pic:pic xmlns:pic="http://schemas.openxmlformats.org/drawingml/2006/picture">
+                  <pic:nvPicPr>
+                    <pic:cNvPr id="0" name="Screenshot 2024-10-28 202947.png"/>
+                    <pic:cNvPicPr/>
+                  </pic:nvPicPr>
+                  <pic:blipFill rotWithShape="1">
+                    <a:blip r:embed="rId8" cstate="print">
+                      <a:extLst>
+                        <a:ext uri="{28A0092B-C50C-407E-A947-70E740481C1C}">
+                          <a14:useLocalDpi xmlns:a14="http://schemas.microsoft.com/office/drawing/2010/main" val="0"/>
+                        </a:ext>
+                      </a:extLst>
+                    </a:blip>
+                    <a:srcRect b="5405"/>
+                    <a:stretch/>
+                  </pic:blipFill>
+                  <pic:spPr bwMode="auto">
+                    <a:xfrm>
+                      <a:off x="0" y="0"/>
+                      <a:ext cx="5943600" cy="5000625"/>
+                    </a:xfrm>
+                    <a:prstGeom prst="rect">
+                      <a:avLst/>
+                    </a:prstGeom>
+                    <a:ln>
+                      <a:noFill/>
+                    </a:ln>
+                    <a:extLst>
+                      <a:ext uri="{53640926-AAD7-44D8-BBD7-CCE9431645EC}">
+                        <a14:shadowObscured xmlns:a14="http://schemas.microsoft.com/office/drawing/2010/main"/>
+                      </a:ext>
+                    </a:extLst>
+                  </pic:spPr>
+                </pic:pic>
+              </a:graphicData>
+            </a:graphic>
+          </wp:inline>
+        </w:drawing>
+      </w:r>
     </w:p>
     <w:p>
       <w:pPr>
@@ -1301,7 +1380,7 @@
           <w:fldChar w:fldCharType="separate"/>
         </w:r>
         <w:r>
-          <w:t>2</w:t>
+          <w:t>3</w:t>
         </w:r>
         <w:r>
           <w:fldChar w:fldCharType="end"/>

</xml_diff>